<commit_message>
fixed one cross-reference edit, and updated a table caption.
</commit_message>
<xml_diff>
--- a/analysis/markdowns/Wen_2004-2022_prep.docx
+++ b/analysis/markdowns/Wen_2004-2022_prep.docx
@@ -4409,10 +4409,16 @@
         <w:pStyle w:val="FirstParagraph"/>
       </w:pPr>
       <w:r>
-        <w:t xml:space="preserve">Redd surveys were divided into three different types of reaches: index reaches, non-index reaches, and no-error reaches (Table @</w:t>
+        <w:t xml:space="preserve">Redd surveys were divided into three different types of reaches: index reaches, non-index reaches, and no-error reaches (Table</w:t>
       </w:r>
       <w:r>
-        <w:t xml:space="preserve">(tab:method-tab)). For index reaches, we compiled the necessary covariates to run the one-observer redd net error model described in</w:t>
+        <w:t xml:space="preserve"> </w:t>
+      </w:r>
+      <w:r>
+        <w:t xml:space="preserve">2.2</w:t>
+      </w:r>
+      <w:r>
+        <w:t xml:space="preserve">). For index reaches, we compiled the necessary covariates to run the one-observer redd net error model described in</w:t>
       </w:r>
       <w:r>
         <w:t xml:space="preserve"> </w:t>
@@ -55354,7 +55360,7 @@
         <w:pStyle w:val="TableCaption"/>
       </w:pPr>
       <w:r>
-        <w:t xml:space="preserve">Table 3.7: Mean proportion of total spawners within the Wenatchee basin estimated to have moved into Chiwaukum, Chumstick and Mission creeks, by origin, with standard error. Proportion in 2011 is only for Mission Creek.</w:t>
+        <w:t xml:space="preserve">Table 3.7: Mean proportion of total spawners within the Wenatchee basin estimated to have moved into Chiwaukum, Chumstick and Mission creeks, by origin, with standard error. Year column corresponds to spawn years those expansions were used. Proportion in 2011 is only for Mission Creek.</w:t>
       </w:r>
     </w:p>
     <w:tbl>
@@ -55362,7 +55368,7 @@
         <w:tblStyle w:val="Table"/>
         <w:tblW w:type="auto" w:w="0"/>
         <w:tblLook w:firstRow="1" w:lastRow="0" w:firstColumn="0" w:lastColumn="0" w:noHBand="0" w:noVBand="0" w:val="0020"/>
-        <w:tblCaption w:val="Table 3.7: Mean proportion of total spawners within the Wenatchee basin estimated to have moved into Chiwaukum, Chumstick and Mission creeks, by origin, with standard error. Proportion in 2011 is only for Mission Creek."/>
+        <w:tblCaption w:val="Table 3.7: Mean proportion of total spawners within the Wenatchee basin estimated to have moved into Chiwaukum, Chumstick and Mission creeks, by origin, with standard error. Year column corresponds to spawn years those expansions were used. Proportion in 2011 is only for Mission Creek."/>
       </w:tblPr>
       <w:tblGrid>
         <w:gridCol w:w="1584"/>

</xml_diff>

<commit_message>
updated estimates for 2004-2022, based on one update to sroem package that affected W9 estimates in SY2021.
</commit_message>
<xml_diff>
--- a/analysis/markdowns/Wen_2004-2022_prep.docx
+++ b/analysis/markdowns/Wen_2004-2022_prep.docx
@@ -85,13 +85,13 @@
         <w:pStyle w:val="Date"/>
       </w:pPr>
       <w:r>
-        <w:t xml:space="preserve">April</w:t>
+        <w:t xml:space="preserve">May</w:t>
       </w:r>
       <w:r>
         <w:t xml:space="preserve"> </w:t>
       </w:r>
       <w:r>
-        <w:t xml:space="preserve">18,</w:t>
+        <w:t xml:space="preserve">16,</w:t>
       </w:r>
       <w:r>
         <w:t xml:space="preserve"> </w:t>
@@ -10285,19 +10285,19 @@
               <w:jc w:val="right"/>
             </w:pPr>
             <w:r>
-              <w:t xml:space="preserve">48</w:t>
-            </w:r>
-          </w:p>
-        </w:tc>
-        <w:tc>
-          <w:tcPr/>
-          <w:p>
-            <w:pPr>
-              <w:pStyle w:val="Compact"/>
-              <w:jc w:val="right"/>
-            </w:pPr>
-            <w:r>
-              <w:t xml:space="preserve">15.3</w:t>
+              <w:t xml:space="preserve">44</w:t>
+            </w:r>
+          </w:p>
+        </w:tc>
+        <w:tc>
+          <w:tcPr/>
+          <w:p>
+            <w:pPr>
+              <w:pStyle w:val="Compact"/>
+              <w:jc w:val="right"/>
+            </w:pPr>
+            <w:r>
+              <w:t xml:space="preserve">4.2</w:t>
             </w:r>
           </w:p>
         </w:tc>
@@ -37279,19 +37279,19 @@
               <w:jc w:val="right"/>
             </w:pPr>
             <w:r>
-              <w:t xml:space="preserve">80</w:t>
-            </w:r>
-          </w:p>
-        </w:tc>
-        <w:tc>
-          <w:tcPr/>
-          <w:p>
-            <w:pPr>
-              <w:pStyle w:val="Compact"/>
-              <w:jc w:val="right"/>
-            </w:pPr>
-            <w:r>
-              <w:t xml:space="preserve">103.8</w:t>
+              <w:t xml:space="preserve">51</w:t>
+            </w:r>
+          </w:p>
+        </w:tc>
+        <w:tc>
+          <w:tcPr/>
+          <w:p>
+            <w:pPr>
+              <w:pStyle w:val="Compact"/>
+              <w:jc w:val="right"/>
+            </w:pPr>
+            <w:r>
+              <w:t xml:space="preserve">13.8</w:t>
             </w:r>
           </w:p>
         </w:tc>
@@ -38756,19 +38756,19 @@
               <w:jc w:val="right"/>
             </w:pPr>
             <w:r>
-              <w:t xml:space="preserve">1,379</w:t>
-            </w:r>
-          </w:p>
-        </w:tc>
-        <w:tc>
-          <w:tcPr/>
-          <w:p>
-            <w:pPr>
-              <w:pStyle w:val="Compact"/>
-              <w:jc w:val="right"/>
-            </w:pPr>
-            <w:r>
-              <w:t xml:space="preserve">117.7</w:t>
+              <w:t xml:space="preserve">1,375</w:t>
+            </w:r>
+          </w:p>
+        </w:tc>
+        <w:tc>
+          <w:tcPr/>
+          <w:p>
+            <w:pPr>
+              <w:pStyle w:val="Compact"/>
+              <w:jc w:val="right"/>
+            </w:pPr>
+            <w:r>
+              <w:t xml:space="preserve">116.8</w:t>
             </w:r>
           </w:p>
         </w:tc>
@@ -38828,67 +38828,67 @@
               <w:jc w:val="right"/>
             </w:pPr>
             <w:r>
-              <w:t xml:space="preserve">2,269</w:t>
-            </w:r>
-          </w:p>
-        </w:tc>
-        <w:tc>
-          <w:tcPr/>
-          <w:p>
-            <w:pPr>
-              <w:pStyle w:val="Compact"/>
-              <w:jc w:val="right"/>
-            </w:pPr>
-            <w:r>
-              <w:t xml:space="preserve">204.7</w:t>
-            </w:r>
-          </w:p>
-        </w:tc>
-        <w:tc>
-          <w:tcPr/>
-          <w:p>
-            <w:pPr>
-              <w:pStyle w:val="Compact"/>
-              <w:jc w:val="right"/>
-            </w:pPr>
-            <w:r>
-              <w:t xml:space="preserve">1,238</w:t>
-            </w:r>
-          </w:p>
-        </w:tc>
-        <w:tc>
-          <w:tcPr/>
-          <w:p>
-            <w:pPr>
-              <w:pStyle w:val="Compact"/>
-              <w:jc w:val="right"/>
-            </w:pPr>
-            <w:r>
-              <w:t xml:space="preserve">118.9</w:t>
-            </w:r>
-          </w:p>
-        </w:tc>
-        <w:tc>
-          <w:tcPr/>
-          <w:p>
-            <w:pPr>
-              <w:pStyle w:val="Compact"/>
-              <w:jc w:val="right"/>
-            </w:pPr>
-            <w:r>
-              <w:t xml:space="preserve">1,032</w:t>
-            </w:r>
-          </w:p>
-        </w:tc>
-        <w:tc>
-          <w:tcPr/>
-          <w:p>
-            <w:pPr>
-              <w:pStyle w:val="Compact"/>
-              <w:jc w:val="right"/>
-            </w:pPr>
-            <w:r>
-              <w:t xml:space="preserve">101.7</w:t>
+              <w:t xml:space="preserve">2,263</w:t>
+            </w:r>
+          </w:p>
+        </w:tc>
+        <w:tc>
+          <w:tcPr/>
+          <w:p>
+            <w:pPr>
+              <w:pStyle w:val="Compact"/>
+              <w:jc w:val="right"/>
+            </w:pPr>
+            <w:r>
+              <w:t xml:space="preserve">203.2</w:t>
+            </w:r>
+          </w:p>
+        </w:tc>
+        <w:tc>
+          <w:tcPr/>
+          <w:p>
+            <w:pPr>
+              <w:pStyle w:val="Compact"/>
+              <w:jc w:val="right"/>
+            </w:pPr>
+            <w:r>
+              <w:t xml:space="preserve">1,234</w:t>
+            </w:r>
+          </w:p>
+        </w:tc>
+        <w:tc>
+          <w:tcPr/>
+          <w:p>
+            <w:pPr>
+              <w:pStyle w:val="Compact"/>
+              <w:jc w:val="right"/>
+            </w:pPr>
+            <w:r>
+              <w:t xml:space="preserve">118.2</w:t>
+            </w:r>
+          </w:p>
+        </w:tc>
+        <w:tc>
+          <w:tcPr/>
+          <w:p>
+            <w:pPr>
+              <w:pStyle w:val="Compact"/>
+              <w:jc w:val="right"/>
+            </w:pPr>
+            <w:r>
+              <w:t xml:space="preserve">1,029</w:t>
+            </w:r>
+          </w:p>
+        </w:tc>
+        <w:tc>
+          <w:tcPr/>
+          <w:p>
+            <w:pPr>
+              <w:pStyle w:val="Compact"/>
+              <w:jc w:val="right"/>
+            </w:pPr>
+            <w:r>
+              <w:t xml:space="preserve">101.0</w:t>
             </w:r>
           </w:p>
         </w:tc>
@@ -49367,43 +49367,43 @@
               <w:jc w:val="right"/>
             </w:pPr>
             <w:r>
-              <w:t xml:space="preserve">126</w:t>
-            </w:r>
-          </w:p>
-        </w:tc>
-        <w:tc>
-          <w:tcPr/>
-          <w:p>
-            <w:pPr>
-              <w:pStyle w:val="Compact"/>
-              <w:jc w:val="right"/>
-            </w:pPr>
-            <w:r>
-              <w:t xml:space="preserve">105</w:t>
-            </w:r>
-          </w:p>
-        </w:tc>
-        <w:tc>
-          <w:tcPr/>
-          <w:p>
-            <w:pPr>
-              <w:pStyle w:val="Compact"/>
-              <w:jc w:val="right"/>
-            </w:pPr>
-            <w:r>
-              <w:t xml:space="preserve">24.0</w:t>
-            </w:r>
-          </w:p>
-        </w:tc>
-        <w:tc>
-          <w:tcPr/>
-          <w:p>
-            <w:pPr>
-              <w:pStyle w:val="Compact"/>
-              <w:jc w:val="right"/>
-            </w:pPr>
-            <w:r>
-              <w:t xml:space="preserve">20.5</w:t>
+              <w:t xml:space="preserve">122</w:t>
+            </w:r>
+          </w:p>
+        </w:tc>
+        <w:tc>
+          <w:tcPr/>
+          <w:p>
+            <w:pPr>
+              <w:pStyle w:val="Compact"/>
+              <w:jc w:val="right"/>
+            </w:pPr>
+            <w:r>
+              <w:t xml:space="preserve">102</w:t>
+            </w:r>
+          </w:p>
+        </w:tc>
+        <w:tc>
+          <w:tcPr/>
+          <w:p>
+            <w:pPr>
+              <w:pStyle w:val="Compact"/>
+              <w:jc w:val="right"/>
+            </w:pPr>
+            <w:r>
+              <w:t xml:space="preserve">19.9</w:t>
+            </w:r>
+          </w:p>
+        </w:tc>
+        <w:tc>
+          <w:tcPr/>
+          <w:p>
+            <w:pPr>
+              <w:pStyle w:val="Compact"/>
+              <w:jc w:val="right"/>
+            </w:pPr>
+            <w:r>
+              <w:t xml:space="preserve">17.1</w:t>
             </w:r>
           </w:p>
         </w:tc>
@@ -54778,43 +54778,43 @@
               <w:jc w:val="right"/>
             </w:pPr>
             <w:r>
-              <w:t xml:space="preserve">1,238</w:t>
-            </w:r>
-          </w:p>
-        </w:tc>
-        <w:tc>
-          <w:tcPr/>
-          <w:p>
-            <w:pPr>
-              <w:pStyle w:val="Compact"/>
-              <w:jc w:val="right"/>
-            </w:pPr>
-            <w:r>
-              <w:t xml:space="preserve">1,032</w:t>
-            </w:r>
-          </w:p>
-        </w:tc>
-        <w:tc>
-          <w:tcPr/>
-          <w:p>
-            <w:pPr>
-              <w:pStyle w:val="Compact"/>
-              <w:jc w:val="right"/>
-            </w:pPr>
-            <w:r>
-              <w:t xml:space="preserve">118.9</w:t>
-            </w:r>
-          </w:p>
-        </w:tc>
-        <w:tc>
-          <w:tcPr/>
-          <w:p>
-            <w:pPr>
-              <w:pStyle w:val="Compact"/>
-              <w:jc w:val="right"/>
-            </w:pPr>
-            <w:r>
-              <w:t xml:space="preserve">101.7</w:t>
+              <w:t xml:space="preserve">1,234</w:t>
+            </w:r>
+          </w:p>
+        </w:tc>
+        <w:tc>
+          <w:tcPr/>
+          <w:p>
+            <w:pPr>
+              <w:pStyle w:val="Compact"/>
+              <w:jc w:val="right"/>
+            </w:pPr>
+            <w:r>
+              <w:t xml:space="preserve">1,029</w:t>
+            </w:r>
+          </w:p>
+        </w:tc>
+        <w:tc>
+          <w:tcPr/>
+          <w:p>
+            <w:pPr>
+              <w:pStyle w:val="Compact"/>
+              <w:jc w:val="right"/>
+            </w:pPr>
+            <w:r>
+              <w:t xml:space="preserve">118.2</w:t>
+            </w:r>
+          </w:p>
+        </w:tc>
+        <w:tc>
+          <w:tcPr/>
+          <w:p>
+            <w:pPr>
+              <w:pStyle w:val="Compact"/>
+              <w:jc w:val="right"/>
+            </w:pPr>
+            <w:r>
+              <w:t xml:space="preserve">101.0</w:t>
             </w:r>
           </w:p>
         </w:tc>
@@ -55463,7 +55463,7 @@
               <w:jc w:val="right"/>
             </w:pPr>
             <w:r>
-              <w:t xml:space="preserve">0.19</w:t>
+              <w:t xml:space="preserve">0.191</w:t>
             </w:r>
           </w:p>
         </w:tc>
@@ -55525,7 +55525,7 @@
               <w:jc w:val="right"/>
             </w:pPr>
             <w:r>
-              <w:t xml:space="preserve">0.08</w:t>
+              <w:t xml:space="preserve">0.080</w:t>
             </w:r>
           </w:p>
         </w:tc>
@@ -55738,43 +55738,43 @@
               <w:jc w:val="right"/>
             </w:pPr>
             <w:r>
-              <w:t xml:space="preserve">1,914</w:t>
-            </w:r>
-          </w:p>
-        </w:tc>
-        <w:tc>
-          <w:tcPr/>
-          <w:p>
-            <w:pPr>
-              <w:pStyle w:val="Compact"/>
-              <w:jc w:val="right"/>
-            </w:pPr>
-            <w:r>
-              <w:t xml:space="preserve">1,263</w:t>
-            </w:r>
-          </w:p>
-        </w:tc>
-        <w:tc>
-          <w:tcPr/>
-          <w:p>
-            <w:pPr>
-              <w:pStyle w:val="Compact"/>
-              <w:jc w:val="right"/>
-            </w:pPr>
-            <w:r>
-              <w:t xml:space="preserve">442.3</w:t>
-            </w:r>
-          </w:p>
-        </w:tc>
-        <w:tc>
-          <w:tcPr/>
-          <w:p>
-            <w:pPr>
-              <w:pStyle w:val="Compact"/>
-              <w:jc w:val="right"/>
-            </w:pPr>
-            <w:r>
-              <w:t xml:space="preserve">280.5</w:t>
+              <w:t xml:space="preserve">1,915</w:t>
+            </w:r>
+          </w:p>
+        </w:tc>
+        <w:tc>
+          <w:tcPr/>
+          <w:p>
+            <w:pPr>
+              <w:pStyle w:val="Compact"/>
+              <w:jc w:val="right"/>
+            </w:pPr>
+            <w:r>
+              <w:t xml:space="preserve">1,264</w:t>
+            </w:r>
+          </w:p>
+        </w:tc>
+        <w:tc>
+          <w:tcPr/>
+          <w:p>
+            <w:pPr>
+              <w:pStyle w:val="Compact"/>
+              <w:jc w:val="right"/>
+            </w:pPr>
+            <w:r>
+              <w:t xml:space="preserve">443.1</w:t>
+            </w:r>
+          </w:p>
+        </w:tc>
+        <w:tc>
+          <w:tcPr/>
+          <w:p>
+            <w:pPr>
+              <w:pStyle w:val="Compact"/>
+              <w:jc w:val="right"/>
+            </w:pPr>
+            <w:r>
+              <w:t xml:space="preserve">280.7</w:t>
             </w:r>
           </w:p>
         </w:tc>
@@ -55800,43 +55800,43 @@
               <w:jc w:val="right"/>
             </w:pPr>
             <w:r>
-              <w:t xml:space="preserve">1,529</w:t>
-            </w:r>
-          </w:p>
-        </w:tc>
-        <w:tc>
-          <w:tcPr/>
-          <w:p>
-            <w:pPr>
-              <w:pStyle w:val="Compact"/>
-              <w:jc w:val="right"/>
-            </w:pPr>
-            <w:r>
-              <w:t xml:space="preserve">1,306</w:t>
-            </w:r>
-          </w:p>
-        </w:tc>
-        <w:tc>
-          <w:tcPr/>
-          <w:p>
-            <w:pPr>
-              <w:pStyle w:val="Compact"/>
-              <w:jc w:val="right"/>
-            </w:pPr>
-            <w:r>
-              <w:t xml:space="preserve">235.8</w:t>
-            </w:r>
-          </w:p>
-        </w:tc>
-        <w:tc>
-          <w:tcPr/>
-          <w:p>
-            <w:pPr>
-              <w:pStyle w:val="Compact"/>
-              <w:jc w:val="right"/>
-            </w:pPr>
-            <w:r>
-              <w:t xml:space="preserve">177.5</w:t>
+              <w:t xml:space="preserve">1,526</w:t>
+            </w:r>
+          </w:p>
+        </w:tc>
+        <w:tc>
+          <w:tcPr/>
+          <w:p>
+            <w:pPr>
+              <w:pStyle w:val="Compact"/>
+              <w:jc w:val="right"/>
+            </w:pPr>
+            <w:r>
+              <w:t xml:space="preserve">1,303</w:t>
+            </w:r>
+          </w:p>
+        </w:tc>
+        <w:tc>
+          <w:tcPr/>
+          <w:p>
+            <w:pPr>
+              <w:pStyle w:val="Compact"/>
+              <w:jc w:val="right"/>
+            </w:pPr>
+            <w:r>
+              <w:t xml:space="preserve">235.5</w:t>
+            </w:r>
+          </w:p>
+        </w:tc>
+        <w:tc>
+          <w:tcPr/>
+          <w:p>
+            <w:pPr>
+              <w:pStyle w:val="Compact"/>
+              <w:jc w:val="right"/>
+            </w:pPr>
+            <w:r>
+              <w:t xml:space="preserve">177.0</w:t>
             </w:r>
           </w:p>
         </w:tc>
@@ -55862,43 +55862,43 @@
               <w:jc w:val="right"/>
             </w:pPr>
             <w:r>
-              <w:t xml:space="preserve">675</w:t>
-            </w:r>
-          </w:p>
-        </w:tc>
-        <w:tc>
-          <w:tcPr/>
-          <w:p>
-            <w:pPr>
-              <w:pStyle w:val="Compact"/>
-              <w:jc w:val="right"/>
-            </w:pPr>
-            <w:r>
-              <w:t xml:space="preserve">713</w:t>
-            </w:r>
-          </w:p>
-        </w:tc>
-        <w:tc>
-          <w:tcPr/>
-          <w:p>
-            <w:pPr>
-              <w:pStyle w:val="Compact"/>
-              <w:jc w:val="right"/>
-            </w:pPr>
-            <w:r>
-              <w:t xml:space="preserve">131.3</w:t>
-            </w:r>
-          </w:p>
-        </w:tc>
-        <w:tc>
-          <w:tcPr/>
-          <w:p>
-            <w:pPr>
-              <w:pStyle w:val="Compact"/>
-              <w:jc w:val="right"/>
-            </w:pPr>
-            <w:r>
-              <w:t xml:space="preserve">127.5</w:t>
+              <w:t xml:space="preserve">676</w:t>
+            </w:r>
+          </w:p>
+        </w:tc>
+        <w:tc>
+          <w:tcPr/>
+          <w:p>
+            <w:pPr>
+              <w:pStyle w:val="Compact"/>
+              <w:jc w:val="right"/>
+            </w:pPr>
+            <w:r>
+              <w:t xml:space="preserve">714</w:t>
+            </w:r>
+          </w:p>
+        </w:tc>
+        <w:tc>
+          <w:tcPr/>
+          <w:p>
+            <w:pPr>
+              <w:pStyle w:val="Compact"/>
+              <w:jc w:val="right"/>
+            </w:pPr>
+            <w:r>
+              <w:t xml:space="preserve">131.6</w:t>
+            </w:r>
+          </w:p>
+        </w:tc>
+        <w:tc>
+          <w:tcPr/>
+          <w:p>
+            <w:pPr>
+              <w:pStyle w:val="Compact"/>
+              <w:jc w:val="right"/>
+            </w:pPr>
+            <w:r>
+              <w:t xml:space="preserve">127.6</w:t>
             </w:r>
           </w:p>
         </w:tc>
@@ -55924,7 +55924,7 @@
               <w:jc w:val="right"/>
             </w:pPr>
             <w:r>
-              <w:t xml:space="preserve">806</w:t>
+              <w:t xml:space="preserve">807</w:t>
             </w:r>
           </w:p>
         </w:tc>
@@ -55948,7 +55948,7 @@
               <w:jc w:val="right"/>
             </w:pPr>
             <w:r>
-              <w:t xml:space="preserve">190.5</w:t>
+              <w:t xml:space="preserve">190.8</w:t>
             </w:r>
           </w:p>
         </w:tc>
@@ -55986,7 +55986,7 @@
               <w:jc w:val="right"/>
             </w:pPr>
             <w:r>
-              <w:t xml:space="preserve">821</w:t>
+              <w:t xml:space="preserve">822</w:t>
             </w:r>
           </w:p>
         </w:tc>
@@ -56010,7 +56010,7 @@
               <w:jc w:val="right"/>
             </w:pPr>
             <w:r>
-              <w:t xml:space="preserve">126.4</w:t>
+              <w:t xml:space="preserve">126.7</w:t>
             </w:r>
           </w:p>
         </w:tc>
@@ -56048,43 +56048,43 @@
               <w:jc w:val="right"/>
             </w:pPr>
             <w:r>
-              <w:t xml:space="preserve">1,594</w:t>
-            </w:r>
-          </w:p>
-        </w:tc>
-        <w:tc>
-          <w:tcPr/>
-          <w:p>
-            <w:pPr>
-              <w:pStyle w:val="Compact"/>
-              <w:jc w:val="right"/>
-            </w:pPr>
-            <w:r>
-              <w:t xml:space="preserve">446</w:t>
-            </w:r>
-          </w:p>
-        </w:tc>
-        <w:tc>
-          <w:tcPr/>
-          <w:p>
-            <w:pPr>
-              <w:pStyle w:val="Compact"/>
-              <w:jc w:val="right"/>
-            </w:pPr>
-            <w:r>
-              <w:t xml:space="preserve">232.6</w:t>
-            </w:r>
-          </w:p>
-        </w:tc>
-        <w:tc>
-          <w:tcPr/>
-          <w:p>
-            <w:pPr>
-              <w:pStyle w:val="Compact"/>
-              <w:jc w:val="right"/>
-            </w:pPr>
-            <w:r>
-              <w:t xml:space="preserve">61.8</w:t>
+              <w:t xml:space="preserve">1,595</w:t>
+            </w:r>
+          </w:p>
+        </w:tc>
+        <w:tc>
+          <w:tcPr/>
+          <w:p>
+            <w:pPr>
+              <w:pStyle w:val="Compact"/>
+              <w:jc w:val="right"/>
+            </w:pPr>
+            <w:r>
+              <w:t xml:space="preserve">447</w:t>
+            </w:r>
+          </w:p>
+        </w:tc>
+        <w:tc>
+          <w:tcPr/>
+          <w:p>
+            <w:pPr>
+              <w:pStyle w:val="Compact"/>
+              <w:jc w:val="right"/>
+            </w:pPr>
+            <w:r>
+              <w:t xml:space="preserve">233.3</w:t>
+            </w:r>
+          </w:p>
+        </w:tc>
+        <w:tc>
+          <w:tcPr/>
+          <w:p>
+            <w:pPr>
+              <w:pStyle w:val="Compact"/>
+              <w:jc w:val="right"/>
+            </w:pPr>
+            <w:r>
+              <w:t xml:space="preserve">61.9</w:t>
             </w:r>
           </w:p>
         </w:tc>
@@ -56110,43 +56110,43 @@
               <w:jc w:val="right"/>
             </w:pPr>
             <w:r>
-              <w:t xml:space="preserve">2,093</w:t>
-            </w:r>
-          </w:p>
-        </w:tc>
-        <w:tc>
-          <w:tcPr/>
-          <w:p>
-            <w:pPr>
-              <w:pStyle w:val="Compact"/>
-              <w:jc w:val="right"/>
-            </w:pPr>
-            <w:r>
-              <w:t xml:space="preserve">1,440</w:t>
-            </w:r>
-          </w:p>
-        </w:tc>
-        <w:tc>
-          <w:tcPr/>
-          <w:p>
-            <w:pPr>
-              <w:pStyle w:val="Compact"/>
-              <w:jc w:val="right"/>
-            </w:pPr>
-            <w:r>
-              <w:t xml:space="preserve">708.0</w:t>
-            </w:r>
-          </w:p>
-        </w:tc>
-        <w:tc>
-          <w:tcPr/>
-          <w:p>
-            <w:pPr>
-              <w:pStyle w:val="Compact"/>
-              <w:jc w:val="right"/>
-            </w:pPr>
-            <w:r>
-              <w:t xml:space="preserve">475.7</w:t>
+              <w:t xml:space="preserve">2,095</w:t>
+            </w:r>
+          </w:p>
+        </w:tc>
+        <w:tc>
+          <w:tcPr/>
+          <w:p>
+            <w:pPr>
+              <w:pStyle w:val="Compact"/>
+              <w:jc w:val="right"/>
+            </w:pPr>
+            <w:r>
+              <w:t xml:space="preserve">1,441</w:t>
+            </w:r>
+          </w:p>
+        </w:tc>
+        <w:tc>
+          <w:tcPr/>
+          <w:p>
+            <w:pPr>
+              <w:pStyle w:val="Compact"/>
+              <w:jc w:val="right"/>
+            </w:pPr>
+            <w:r>
+              <w:t xml:space="preserve">708.9</w:t>
+            </w:r>
+          </w:p>
+        </w:tc>
+        <w:tc>
+          <w:tcPr/>
+          <w:p>
+            <w:pPr>
+              <w:pStyle w:val="Compact"/>
+              <w:jc w:val="right"/>
+            </w:pPr>
+            <w:r>
+              <w:t xml:space="preserve">476.1</w:t>
             </w:r>
           </w:p>
         </w:tc>
@@ -56208,7 +56208,7 @@
               <w:jc w:val="right"/>
             </w:pPr>
             <w:r>
-              <w:t xml:space="preserve">115.6</w:t>
+              <w:t xml:space="preserve">115.7</w:t>
             </w:r>
           </w:p>
         </w:tc>
@@ -56490,43 +56490,43 @@
               <w:jc w:val="right"/>
             </w:pPr>
             <w:r>
-              <w:t xml:space="preserve">1,914</w:t>
-            </w:r>
-          </w:p>
-        </w:tc>
-        <w:tc>
-          <w:tcPr/>
-          <w:p>
-            <w:pPr>
-              <w:pStyle w:val="Compact"/>
-              <w:jc w:val="right"/>
-            </w:pPr>
-            <w:r>
-              <w:t xml:space="preserve">1,263</w:t>
-            </w:r>
-          </w:p>
-        </w:tc>
-        <w:tc>
-          <w:tcPr/>
-          <w:p>
-            <w:pPr>
-              <w:pStyle w:val="Compact"/>
-              <w:jc w:val="right"/>
-            </w:pPr>
-            <w:r>
-              <w:t xml:space="preserve">442.3</w:t>
-            </w:r>
-          </w:p>
-        </w:tc>
-        <w:tc>
-          <w:tcPr/>
-          <w:p>
-            <w:pPr>
-              <w:pStyle w:val="Compact"/>
-              <w:jc w:val="right"/>
-            </w:pPr>
-            <w:r>
-              <w:t xml:space="preserve">280.5</w:t>
+              <w:t xml:space="preserve">1,915</w:t>
+            </w:r>
+          </w:p>
+        </w:tc>
+        <w:tc>
+          <w:tcPr/>
+          <w:p>
+            <w:pPr>
+              <w:pStyle w:val="Compact"/>
+              <w:jc w:val="right"/>
+            </w:pPr>
+            <w:r>
+              <w:t xml:space="preserve">1,264</w:t>
+            </w:r>
+          </w:p>
+        </w:tc>
+        <w:tc>
+          <w:tcPr/>
+          <w:p>
+            <w:pPr>
+              <w:pStyle w:val="Compact"/>
+              <w:jc w:val="right"/>
+            </w:pPr>
+            <w:r>
+              <w:t xml:space="preserve">443.1</w:t>
+            </w:r>
+          </w:p>
+        </w:tc>
+        <w:tc>
+          <w:tcPr/>
+          <w:p>
+            <w:pPr>
+              <w:pStyle w:val="Compact"/>
+              <w:jc w:val="right"/>
+            </w:pPr>
+            <w:r>
+              <w:t xml:space="preserve">280.7</w:t>
             </w:r>
           </w:p>
         </w:tc>
@@ -56552,43 +56552,43 @@
               <w:jc w:val="right"/>
             </w:pPr>
             <w:r>
-              <w:t xml:space="preserve">1,529</w:t>
-            </w:r>
-          </w:p>
-        </w:tc>
-        <w:tc>
-          <w:tcPr/>
-          <w:p>
-            <w:pPr>
-              <w:pStyle w:val="Compact"/>
-              <w:jc w:val="right"/>
-            </w:pPr>
-            <w:r>
-              <w:t xml:space="preserve">1,306</w:t>
-            </w:r>
-          </w:p>
-        </w:tc>
-        <w:tc>
-          <w:tcPr/>
-          <w:p>
-            <w:pPr>
-              <w:pStyle w:val="Compact"/>
-              <w:jc w:val="right"/>
-            </w:pPr>
-            <w:r>
-              <w:t xml:space="preserve">235.8</w:t>
-            </w:r>
-          </w:p>
-        </w:tc>
-        <w:tc>
-          <w:tcPr/>
-          <w:p>
-            <w:pPr>
-              <w:pStyle w:val="Compact"/>
-              <w:jc w:val="right"/>
-            </w:pPr>
-            <w:r>
-              <w:t xml:space="preserve">177.5</w:t>
+              <w:t xml:space="preserve">1,526</w:t>
+            </w:r>
+          </w:p>
+        </w:tc>
+        <w:tc>
+          <w:tcPr/>
+          <w:p>
+            <w:pPr>
+              <w:pStyle w:val="Compact"/>
+              <w:jc w:val="right"/>
+            </w:pPr>
+            <w:r>
+              <w:t xml:space="preserve">1,303</w:t>
+            </w:r>
+          </w:p>
+        </w:tc>
+        <w:tc>
+          <w:tcPr/>
+          <w:p>
+            <w:pPr>
+              <w:pStyle w:val="Compact"/>
+              <w:jc w:val="right"/>
+            </w:pPr>
+            <w:r>
+              <w:t xml:space="preserve">235.5</w:t>
+            </w:r>
+          </w:p>
+        </w:tc>
+        <w:tc>
+          <w:tcPr/>
+          <w:p>
+            <w:pPr>
+              <w:pStyle w:val="Compact"/>
+              <w:jc w:val="right"/>
+            </w:pPr>
+            <w:r>
+              <w:t xml:space="preserve">177.0</w:t>
             </w:r>
           </w:p>
         </w:tc>
@@ -56614,43 +56614,43 @@
               <w:jc w:val="right"/>
             </w:pPr>
             <w:r>
-              <w:t xml:space="preserve">675</w:t>
-            </w:r>
-          </w:p>
-        </w:tc>
-        <w:tc>
-          <w:tcPr/>
-          <w:p>
-            <w:pPr>
-              <w:pStyle w:val="Compact"/>
-              <w:jc w:val="right"/>
-            </w:pPr>
-            <w:r>
-              <w:t xml:space="preserve">713</w:t>
-            </w:r>
-          </w:p>
-        </w:tc>
-        <w:tc>
-          <w:tcPr/>
-          <w:p>
-            <w:pPr>
-              <w:pStyle w:val="Compact"/>
-              <w:jc w:val="right"/>
-            </w:pPr>
-            <w:r>
-              <w:t xml:space="preserve">131.3</w:t>
-            </w:r>
-          </w:p>
-        </w:tc>
-        <w:tc>
-          <w:tcPr/>
-          <w:p>
-            <w:pPr>
-              <w:pStyle w:val="Compact"/>
-              <w:jc w:val="right"/>
-            </w:pPr>
-            <w:r>
-              <w:t xml:space="preserve">127.5</w:t>
+              <w:t xml:space="preserve">676</w:t>
+            </w:r>
+          </w:p>
+        </w:tc>
+        <w:tc>
+          <w:tcPr/>
+          <w:p>
+            <w:pPr>
+              <w:pStyle w:val="Compact"/>
+              <w:jc w:val="right"/>
+            </w:pPr>
+            <w:r>
+              <w:t xml:space="preserve">714</w:t>
+            </w:r>
+          </w:p>
+        </w:tc>
+        <w:tc>
+          <w:tcPr/>
+          <w:p>
+            <w:pPr>
+              <w:pStyle w:val="Compact"/>
+              <w:jc w:val="right"/>
+            </w:pPr>
+            <w:r>
+              <w:t xml:space="preserve">131.6</w:t>
+            </w:r>
+          </w:p>
+        </w:tc>
+        <w:tc>
+          <w:tcPr/>
+          <w:p>
+            <w:pPr>
+              <w:pStyle w:val="Compact"/>
+              <w:jc w:val="right"/>
+            </w:pPr>
+            <w:r>
+              <w:t xml:space="preserve">127.6</w:t>
             </w:r>
           </w:p>
         </w:tc>
@@ -56676,7 +56676,7 @@
               <w:jc w:val="right"/>
             </w:pPr>
             <w:r>
-              <w:t xml:space="preserve">806</w:t>
+              <w:t xml:space="preserve">807</w:t>
             </w:r>
           </w:p>
         </w:tc>
@@ -56700,7 +56700,7 @@
               <w:jc w:val="right"/>
             </w:pPr>
             <w:r>
-              <w:t xml:space="preserve">190.5</w:t>
+              <w:t xml:space="preserve">190.8</w:t>
             </w:r>
           </w:p>
         </w:tc>
@@ -56738,7 +56738,7 @@
               <w:jc w:val="right"/>
             </w:pPr>
             <w:r>
-              <w:t xml:space="preserve">821</w:t>
+              <w:t xml:space="preserve">822</w:t>
             </w:r>
           </w:p>
         </w:tc>
@@ -56762,7 +56762,7 @@
               <w:jc w:val="right"/>
             </w:pPr>
             <w:r>
-              <w:t xml:space="preserve">126.4</w:t>
+              <w:t xml:space="preserve">126.7</w:t>
             </w:r>
           </w:p>
         </w:tc>
@@ -56800,43 +56800,43 @@
               <w:jc w:val="right"/>
             </w:pPr>
             <w:r>
-              <w:t xml:space="preserve">1,594</w:t>
-            </w:r>
-          </w:p>
-        </w:tc>
-        <w:tc>
-          <w:tcPr/>
-          <w:p>
-            <w:pPr>
-              <w:pStyle w:val="Compact"/>
-              <w:jc w:val="right"/>
-            </w:pPr>
-            <w:r>
-              <w:t xml:space="preserve">446</w:t>
-            </w:r>
-          </w:p>
-        </w:tc>
-        <w:tc>
-          <w:tcPr/>
-          <w:p>
-            <w:pPr>
-              <w:pStyle w:val="Compact"/>
-              <w:jc w:val="right"/>
-            </w:pPr>
-            <w:r>
-              <w:t xml:space="preserve">232.6</w:t>
-            </w:r>
-          </w:p>
-        </w:tc>
-        <w:tc>
-          <w:tcPr/>
-          <w:p>
-            <w:pPr>
-              <w:pStyle w:val="Compact"/>
-              <w:jc w:val="right"/>
-            </w:pPr>
-            <w:r>
-              <w:t xml:space="preserve">61.8</w:t>
+              <w:t xml:space="preserve">1,595</w:t>
+            </w:r>
+          </w:p>
+        </w:tc>
+        <w:tc>
+          <w:tcPr/>
+          <w:p>
+            <w:pPr>
+              <w:pStyle w:val="Compact"/>
+              <w:jc w:val="right"/>
+            </w:pPr>
+            <w:r>
+              <w:t xml:space="preserve">447</w:t>
+            </w:r>
+          </w:p>
+        </w:tc>
+        <w:tc>
+          <w:tcPr/>
+          <w:p>
+            <w:pPr>
+              <w:pStyle w:val="Compact"/>
+              <w:jc w:val="right"/>
+            </w:pPr>
+            <w:r>
+              <w:t xml:space="preserve">233.3</w:t>
+            </w:r>
+          </w:p>
+        </w:tc>
+        <w:tc>
+          <w:tcPr/>
+          <w:p>
+            <w:pPr>
+              <w:pStyle w:val="Compact"/>
+              <w:jc w:val="right"/>
+            </w:pPr>
+            <w:r>
+              <w:t xml:space="preserve">61.9</w:t>
             </w:r>
           </w:p>
         </w:tc>
@@ -56862,43 +56862,43 @@
               <w:jc w:val="right"/>
             </w:pPr>
             <w:r>
-              <w:t xml:space="preserve">2,093</w:t>
-            </w:r>
-          </w:p>
-        </w:tc>
-        <w:tc>
-          <w:tcPr/>
-          <w:p>
-            <w:pPr>
-              <w:pStyle w:val="Compact"/>
-              <w:jc w:val="right"/>
-            </w:pPr>
-            <w:r>
-              <w:t xml:space="preserve">1,440</w:t>
-            </w:r>
-          </w:p>
-        </w:tc>
-        <w:tc>
-          <w:tcPr/>
-          <w:p>
-            <w:pPr>
-              <w:pStyle w:val="Compact"/>
-              <w:jc w:val="right"/>
-            </w:pPr>
-            <w:r>
-              <w:t xml:space="preserve">708.0</w:t>
-            </w:r>
-          </w:p>
-        </w:tc>
-        <w:tc>
-          <w:tcPr/>
-          <w:p>
-            <w:pPr>
-              <w:pStyle w:val="Compact"/>
-              <w:jc w:val="right"/>
-            </w:pPr>
-            <w:r>
-              <w:t xml:space="preserve">475.7</w:t>
+              <w:t xml:space="preserve">2,095</w:t>
+            </w:r>
+          </w:p>
+        </w:tc>
+        <w:tc>
+          <w:tcPr/>
+          <w:p>
+            <w:pPr>
+              <w:pStyle w:val="Compact"/>
+              <w:jc w:val="right"/>
+            </w:pPr>
+            <w:r>
+              <w:t xml:space="preserve">1,441</w:t>
+            </w:r>
+          </w:p>
+        </w:tc>
+        <w:tc>
+          <w:tcPr/>
+          <w:p>
+            <w:pPr>
+              <w:pStyle w:val="Compact"/>
+              <w:jc w:val="right"/>
+            </w:pPr>
+            <w:r>
+              <w:t xml:space="preserve">708.9</w:t>
+            </w:r>
+          </w:p>
+        </w:tc>
+        <w:tc>
+          <w:tcPr/>
+          <w:p>
+            <w:pPr>
+              <w:pStyle w:val="Compact"/>
+              <w:jc w:val="right"/>
+            </w:pPr>
+            <w:r>
+              <w:t xml:space="preserve">476.1</w:t>
             </w:r>
           </w:p>
         </w:tc>
@@ -56960,7 +56960,7 @@
               <w:jc w:val="right"/>
             </w:pPr>
             <w:r>
-              <w:t xml:space="preserve">115.6</w:t>
+              <w:t xml:space="preserve">115.7</w:t>
             </w:r>
           </w:p>
         </w:tc>
@@ -57544,43 +57544,43 @@
               <w:jc w:val="right"/>
             </w:pPr>
             <w:r>
-              <w:t xml:space="preserve">338</w:t>
-            </w:r>
-          </w:p>
-        </w:tc>
-        <w:tc>
-          <w:tcPr/>
-          <w:p>
-            <w:pPr>
-              <w:pStyle w:val="Compact"/>
-              <w:jc w:val="right"/>
-            </w:pPr>
-            <w:r>
-              <w:t xml:space="preserve">725</w:t>
-            </w:r>
-          </w:p>
-        </w:tc>
-        <w:tc>
-          <w:tcPr/>
-          <w:p>
-            <w:pPr>
-              <w:pStyle w:val="Compact"/>
-              <w:jc w:val="right"/>
-            </w:pPr>
-            <w:r>
-              <w:t xml:space="preserve">90.5</w:t>
-            </w:r>
-          </w:p>
-        </w:tc>
-        <w:tc>
-          <w:tcPr/>
-          <w:p>
-            <w:pPr>
-              <w:pStyle w:val="Compact"/>
-              <w:jc w:val="right"/>
-            </w:pPr>
-            <w:r>
-              <w:t xml:space="preserve">102.7</w:t>
+              <w:t xml:space="preserve">317</w:t>
+            </w:r>
+          </w:p>
+        </w:tc>
+        <w:tc>
+          <w:tcPr/>
+          <w:p>
+            <w:pPr>
+              <w:pStyle w:val="Compact"/>
+              <w:jc w:val="right"/>
+            </w:pPr>
+            <w:r>
+              <w:t xml:space="preserve">708</w:t>
+            </w:r>
+          </w:p>
+        </w:tc>
+        <w:tc>
+          <w:tcPr/>
+          <w:p>
+            <w:pPr>
+              <w:pStyle w:val="Compact"/>
+              <w:jc w:val="right"/>
+            </w:pPr>
+            <w:r>
+              <w:t xml:space="preserve">51.9</w:t>
+            </w:r>
+          </w:p>
+        </w:tc>
+        <w:tc>
+          <w:tcPr/>
+          <w:p>
+            <w:pPr>
+              <w:pStyle w:val="Compact"/>
+              <w:jc w:val="right"/>
+            </w:pPr>
+            <w:r>
+              <w:t xml:space="preserve">80.6</w:t>
             </w:r>
           </w:p>
         </w:tc>

</xml_diff>